<commit_message>
Added java guidelines requirements
</commit_message>
<xml_diff>
--- a/capturaRequisitos.docx
+++ b/capturaRequisitos.docx
@@ -75,587 +75,594 @@
     </w:p>
     <w:p>
       <w:pPr>
-        <w:pStyle w:val="Textoindependiente"/>
-        <w:spacing w:line="261" w:lineRule="atLeast"/>
-        <w:rPr>
-          <w:rFonts w:ascii="Times New Roman" w:eastAsia="Times New Roman" w:hAnsi="Times New Roman" w:cs="Times New Roman"/>
-        </w:rPr>
-      </w:pPr>
-      <w:r>
-        <w:rPr>
-          <w:rFonts w:ascii="Times New Roman" w:eastAsia="Times New Roman" w:hAnsi="Times New Roman" w:cs="Times New Roman"/>
-        </w:rPr>
+        <w:pStyle w:val="Ttulo3"/>
+      </w:pPr>
+      <w:r>
+        <w:t>3.1.2 Interfaces hardware</w:t>
+      </w:r>
+    </w:p>
+    <w:p>
+      <w:pPr>
+        <w:pStyle w:val="Textoindependiente"/>
+        <w:spacing w:line="261" w:lineRule="atLeast"/>
+        <w:rPr>
+          <w:rFonts w:ascii="Times New Roman" w:eastAsia="Times New Roman" w:hAnsi="Times New Roman" w:cs="Times New Roman"/>
+        </w:rPr>
+      </w:pPr>
+      <w:r>
+        <w:rPr>
+          <w:rFonts w:ascii="Times New Roman" w:eastAsia="Times New Roman" w:hAnsi="Times New Roman" w:cs="Times New Roman"/>
+        </w:rPr>
+        <w:t>N/A</w:t>
+      </w:r>
+    </w:p>
+    <w:p>
+      <w:pPr>
+        <w:pStyle w:val="Ttulo3"/>
+      </w:pPr>
+      <w:r>
+        <w:t>3.1.3</w:t>
+      </w:r>
+      <w:r>
+        <w:t xml:space="preserve"> </w:t>
+      </w:r>
+      <w:r>
+        <w:t>Interfaces Software</w:t>
+      </w:r>
+    </w:p>
+    <w:p>
+      <w:pPr>
+        <w:pStyle w:val="Textoindependiente"/>
+        <w:rPr>
+          <w:rFonts w:ascii="Times New Roman" w:eastAsia="Times New Roman" w:hAnsi="Times New Roman" w:cs="Times New Roman"/>
+        </w:rPr>
+      </w:pPr>
+      <w:r>
+        <w:rPr>
+          <w:rFonts w:ascii="Times New Roman" w:eastAsia="Times New Roman" w:hAnsi="Times New Roman" w:cs="Times New Roman"/>
+          <w:b/>
+          <w:bCs/>
+        </w:rPr>
+        <w:t>RRDATA1.</w:t>
+      </w:r>
+      <w:r>
+        <w:rPr>
+          <w:rFonts w:ascii="Times New Roman" w:eastAsia="Times New Roman" w:hAnsi="Times New Roman" w:cs="Times New Roman"/>
+        </w:rPr>
+        <w:t xml:space="preserve"> El sistema deberá comunicarse con un </w:t>
+      </w:r>
+      <w:r>
+        <w:rPr>
+          <w:rFonts w:ascii="Times New Roman" w:eastAsia="Times New Roman" w:hAnsi="Times New Roman" w:cs="Times New Roman"/>
+        </w:rPr>
+        <w:t>intérprete</w:t>
+      </w:r>
+      <w:r>
+        <w:rPr>
+          <w:rFonts w:ascii="Times New Roman" w:eastAsia="Times New Roman" w:hAnsi="Times New Roman" w:cs="Times New Roman"/>
+        </w:rPr>
+        <w:t xml:space="preserve"> de lenguaje R</w:t>
+      </w:r>
+      <w:r>
+        <w:rPr>
+          <w:rFonts w:ascii="Times New Roman" w:eastAsia="Times New Roman" w:hAnsi="Times New Roman" w:cs="Times New Roman"/>
+        </w:rPr>
+        <w:t xml:space="preserve"> para </w:t>
+      </w:r>
+      <w:r>
+        <w:rPr>
+          <w:rFonts w:ascii="Times New Roman" w:eastAsia="Times New Roman" w:hAnsi="Times New Roman" w:cs="Times New Roman"/>
+        </w:rPr>
+        <w:t>la ejecución</w:t>
+      </w:r>
+      <w:r>
+        <w:rPr>
+          <w:rFonts w:ascii="Times New Roman" w:eastAsia="Times New Roman" w:hAnsi="Times New Roman" w:cs="Times New Roman"/>
+        </w:rPr>
+        <w:t xml:space="preserve"> de los scripts generados.</w:t>
+      </w:r>
+    </w:p>
+    <w:p>
+      <w:pPr>
+        <w:pStyle w:val="Textoindependiente"/>
+        <w:rPr>
+          <w:rFonts w:ascii="Times New Roman" w:eastAsia="Times New Roman" w:hAnsi="Times New Roman" w:cs="Times New Roman"/>
+        </w:rPr>
+      </w:pPr>
+      <w:r>
+        <w:rPr>
+          <w:rFonts w:ascii="Times New Roman" w:eastAsia="Times New Roman" w:hAnsi="Times New Roman" w:cs="Times New Roman"/>
+          <w:b/>
+          <w:bCs/>
+        </w:rPr>
+        <w:t>RGNUPLOT1.</w:t>
+      </w:r>
+      <w:r>
+        <w:rPr>
+          <w:rFonts w:ascii="Times New Roman" w:eastAsia="Times New Roman" w:hAnsi="Times New Roman" w:cs="Times New Roman"/>
+          <w:b/>
+          <w:bCs/>
+        </w:rPr>
+        <w:t xml:space="preserve"> </w:t>
+      </w:r>
+      <w:r>
+        <w:rPr>
+          <w:rFonts w:ascii="Times New Roman" w:eastAsia="Times New Roman" w:hAnsi="Times New Roman" w:cs="Times New Roman"/>
+        </w:rPr>
+        <w:t xml:space="preserve">El sistema deberá comunicarse con el software </w:t>
+      </w:r>
+      <w:proofErr w:type="spellStart"/>
+      <w:r>
+        <w:rPr>
+          <w:rFonts w:ascii="Times New Roman" w:eastAsia="Times New Roman" w:hAnsi="Times New Roman" w:cs="Times New Roman"/>
+        </w:rPr>
+        <w:t>gnuplot</w:t>
+      </w:r>
+      <w:proofErr w:type="spellEnd"/>
+      <w:r>
+        <w:rPr>
+          <w:rFonts w:ascii="Times New Roman" w:eastAsia="Times New Roman" w:hAnsi="Times New Roman" w:cs="Times New Roman"/>
+        </w:rPr>
+        <w:t xml:space="preserve"> para la </w:t>
+      </w:r>
+      <w:proofErr w:type="spellStart"/>
+      <w:r>
+        <w:rPr>
+          <w:rFonts w:ascii="Times New Roman" w:eastAsia="Times New Roman" w:hAnsi="Times New Roman" w:cs="Times New Roman"/>
+        </w:rPr>
+        <w:t>graficación</w:t>
+      </w:r>
+      <w:proofErr w:type="spellEnd"/>
+      <w:r>
+        <w:rPr>
+          <w:rFonts w:ascii="Times New Roman" w:eastAsia="Times New Roman" w:hAnsi="Times New Roman" w:cs="Times New Roman"/>
+        </w:rPr>
+        <w:t xml:space="preserve"> de datos o generación de scripts.</w:t>
+      </w:r>
+    </w:p>
+    <w:p>
+      <w:pPr>
+        <w:pStyle w:val="Ttulo3"/>
+      </w:pPr>
+      <w:r>
+        <w:t>3.1.4 Interfaces de comunicación</w:t>
+      </w:r>
+    </w:p>
+    <w:p>
+      <w:pPr>
+        <w:pStyle w:val="Textoindependiente"/>
+        <w:rPr>
+          <w:rFonts w:ascii="Times New Roman" w:eastAsia="Times New Roman" w:hAnsi="Times New Roman" w:cs="Times New Roman"/>
+        </w:rPr>
+      </w:pPr>
+      <w:r>
+        <w:rPr>
+          <w:rFonts w:ascii="Times New Roman" w:eastAsia="Times New Roman" w:hAnsi="Times New Roman" w:cs="Times New Roman"/>
+        </w:rPr>
+        <w:t>N/A</w:t>
+      </w:r>
+    </w:p>
+    <w:p>
+      <w:pPr>
+        <w:pStyle w:val="Ttulo2"/>
+      </w:pPr>
+      <w:r>
+        <w:t>3.2 Requisitos funcionales</w:t>
+      </w:r>
+    </w:p>
+    <w:p>
+      <w:pPr>
+        <w:pStyle w:val="Textoindependiente"/>
+        <w:spacing w:line="261" w:lineRule="atLeast"/>
+        <w:rPr>
+          <w:rFonts w:ascii="Times New Roman" w:eastAsia="Times New Roman" w:hAnsi="Times New Roman" w:cs="Times New Roman"/>
+        </w:rPr>
+      </w:pPr>
+      <w:r>
+        <w:rPr>
+          <w:rFonts w:ascii="Times New Roman" w:eastAsia="Times New Roman" w:hAnsi="Times New Roman" w:cs="Times New Roman"/>
+          <w:b/>
+          <w:bCs/>
+        </w:rPr>
+        <w:t>RGENE1.</w:t>
+      </w:r>
+      <w:r>
+        <w:rPr>
+          <w:rFonts w:ascii="Times New Roman" w:eastAsia="Times New Roman" w:hAnsi="Times New Roman" w:cs="Times New Roman"/>
+        </w:rPr>
+        <w:t xml:space="preserve"> El sistema deberá utilizar datos </w:t>
+      </w:r>
+      <w:r>
+        <w:rPr>
+          <w:rFonts w:ascii="Times New Roman" w:eastAsia="Times New Roman" w:hAnsi="Times New Roman" w:cs="Times New Roman"/>
+        </w:rPr>
+        <w:t>recogidos durante la ejecución de</w:t>
+      </w:r>
+      <w:r>
+        <w:rPr>
+          <w:rFonts w:ascii="Times New Roman" w:eastAsia="Times New Roman" w:hAnsi="Times New Roman" w:cs="Times New Roman"/>
+        </w:rPr>
+        <w:t xml:space="preserve"> un</w:t>
+      </w:r>
+      <w:r>
+        <w:rPr>
+          <w:rFonts w:ascii="Times New Roman" w:eastAsia="Times New Roman" w:hAnsi="Times New Roman" w:cs="Times New Roman"/>
+        </w:rPr>
+        <w:t>a</w:t>
+      </w:r>
+      <w:r>
+        <w:rPr>
+          <w:rFonts w:ascii="Times New Roman" w:eastAsia="Times New Roman" w:hAnsi="Times New Roman" w:cs="Times New Roman"/>
+        </w:rPr>
+        <w:t xml:space="preserve"> </w:t>
+      </w:r>
+      <w:r>
+        <w:rPr>
+          <w:rFonts w:ascii="Times New Roman" w:eastAsia="Times New Roman" w:hAnsi="Times New Roman" w:cs="Times New Roman"/>
+        </w:rPr>
+        <w:t>metaheurística</w:t>
+      </w:r>
+      <w:r>
+        <w:rPr>
+          <w:rFonts w:ascii="Times New Roman" w:eastAsia="Times New Roman" w:hAnsi="Times New Roman" w:cs="Times New Roman"/>
+        </w:rPr>
+        <w:t>.</w:t>
+      </w:r>
+    </w:p>
+    <w:p>
+      <w:pPr>
+        <w:pStyle w:val="Textoindependiente"/>
+        <w:spacing w:line="261" w:lineRule="atLeast"/>
+        <w:ind w:firstLine="709"/>
+        <w:rPr>
+          <w:rFonts w:ascii="Times New Roman" w:eastAsia="Times New Roman" w:hAnsi="Times New Roman" w:cs="Times New Roman"/>
+        </w:rPr>
+      </w:pPr>
+      <w:r>
+        <w:rPr>
+          <w:rFonts w:ascii="Times New Roman" w:eastAsia="Times New Roman" w:hAnsi="Times New Roman" w:cs="Times New Roman"/>
+          <w:b/>
+          <w:bCs/>
+        </w:rPr>
+        <w:t>RGENE1.1</w:t>
+      </w:r>
+      <w:r>
+        <w:rPr>
+          <w:rFonts w:ascii="Times New Roman" w:eastAsia="Times New Roman" w:hAnsi="Times New Roman" w:cs="Times New Roman"/>
+        </w:rPr>
+        <w:t xml:space="preserve"> Los datos </w:t>
+      </w:r>
+      <w:r>
+        <w:rPr>
+          <w:rFonts w:ascii="Times New Roman" w:eastAsia="Times New Roman" w:hAnsi="Times New Roman" w:cs="Times New Roman"/>
+        </w:rPr>
+        <w:t>estarán comprendidos por un conjunto de</w:t>
+      </w:r>
+      <w:r>
+        <w:rPr>
+          <w:rFonts w:ascii="Times New Roman" w:eastAsia="Times New Roman" w:hAnsi="Times New Roman" w:cs="Times New Roman"/>
+        </w:rPr>
+        <w:t xml:space="preserve"> las posibles</w:t>
+      </w:r>
+      <w:r>
+        <w:rPr>
+          <w:rFonts w:ascii="Times New Roman" w:eastAsia="Times New Roman" w:hAnsi="Times New Roman" w:cs="Times New Roman"/>
+        </w:rPr>
+        <w:t xml:space="preserve"> métricas</w:t>
+      </w:r>
+      <w:r>
+        <w:rPr>
+          <w:rFonts w:ascii="Times New Roman" w:eastAsia="Times New Roman" w:hAnsi="Times New Roman" w:cs="Times New Roman"/>
+        </w:rPr>
+        <w:t>.</w:t>
+      </w:r>
+    </w:p>
+    <w:p>
+      <w:pPr>
+        <w:pStyle w:val="Textoindependiente"/>
+        <w:spacing w:line="261" w:lineRule="atLeast"/>
+        <w:ind w:left="709" w:firstLine="709"/>
+        <w:rPr>
+          <w:rFonts w:ascii="Times New Roman" w:eastAsia="Times New Roman" w:hAnsi="Times New Roman" w:cs="Times New Roman"/>
+        </w:rPr>
+      </w:pPr>
+      <w:r>
+        <w:rPr>
+          <w:rFonts w:ascii="Times New Roman" w:eastAsia="Times New Roman" w:hAnsi="Times New Roman" w:cs="Times New Roman"/>
+          <w:b/>
+          <w:bCs/>
+        </w:rPr>
+        <w:t>RGENE1.1.1</w:t>
+      </w:r>
+      <w:r>
+        <w:rPr>
+          <w:rFonts w:ascii="Times New Roman" w:eastAsia="Times New Roman" w:hAnsi="Times New Roman" w:cs="Times New Roman"/>
+        </w:rPr>
+        <w:t xml:space="preserve"> Se tomará como </w:t>
+      </w:r>
+      <w:r>
+        <w:rPr>
+          <w:rFonts w:ascii="Times New Roman" w:eastAsia="Times New Roman" w:hAnsi="Times New Roman" w:cs="Times New Roman"/>
+        </w:rPr>
+        <w:t xml:space="preserve">posible </w:t>
+      </w:r>
+      <w:r>
+        <w:rPr>
+          <w:rFonts w:ascii="Times New Roman" w:eastAsia="Times New Roman" w:hAnsi="Times New Roman" w:cs="Times New Roman"/>
+        </w:rPr>
+        <w:t>métrica el número de generaciones.</w:t>
+      </w:r>
+    </w:p>
+    <w:p>
+      <w:pPr>
+        <w:pStyle w:val="Textoindependiente"/>
+        <w:spacing w:line="261" w:lineRule="atLeast"/>
+        <w:ind w:left="709" w:firstLine="709"/>
+        <w:rPr>
+          <w:rFonts w:ascii="Times New Roman" w:eastAsia="Times New Roman" w:hAnsi="Times New Roman" w:cs="Times New Roman"/>
+        </w:rPr>
+      </w:pPr>
+      <w:r>
+        <w:rPr>
+          <w:rFonts w:ascii="Times New Roman" w:eastAsia="Times New Roman" w:hAnsi="Times New Roman" w:cs="Times New Roman"/>
+          <w:b/>
+          <w:bCs/>
+        </w:rPr>
+        <w:t>RGENE1.1.2</w:t>
+      </w:r>
+      <w:r>
+        <w:rPr>
+          <w:rFonts w:ascii="Times New Roman" w:eastAsia="Times New Roman" w:hAnsi="Times New Roman" w:cs="Times New Roman"/>
+        </w:rPr>
+        <w:t xml:space="preserve"> Se tomará como </w:t>
+      </w:r>
+      <w:r>
+        <w:rPr>
+          <w:rFonts w:ascii="Times New Roman" w:eastAsia="Times New Roman" w:hAnsi="Times New Roman" w:cs="Times New Roman"/>
+        </w:rPr>
+        <w:t xml:space="preserve">posible </w:t>
+      </w:r>
+      <w:r>
+        <w:rPr>
+          <w:rFonts w:ascii="Times New Roman" w:eastAsia="Times New Roman" w:hAnsi="Times New Roman" w:cs="Times New Roman"/>
+        </w:rPr>
+        <w:t>métrica el tiempo de ejecución.</w:t>
+      </w:r>
+    </w:p>
+    <w:p>
+      <w:pPr>
+        <w:pStyle w:val="Textoindependiente"/>
+        <w:spacing w:line="261" w:lineRule="atLeast"/>
+        <w:ind w:left="709" w:firstLine="709"/>
+        <w:rPr>
+          <w:rFonts w:ascii="Times New Roman" w:eastAsia="Times New Roman" w:hAnsi="Times New Roman" w:cs="Times New Roman"/>
+        </w:rPr>
+      </w:pPr>
+      <w:r>
+        <w:rPr>
+          <w:rFonts w:ascii="Times New Roman" w:eastAsia="Times New Roman" w:hAnsi="Times New Roman" w:cs="Times New Roman"/>
+          <w:b/>
+          <w:bCs/>
+        </w:rPr>
+        <w:t>RGENE1.1.3</w:t>
+      </w:r>
+      <w:r>
+        <w:rPr>
+          <w:rFonts w:ascii="Times New Roman" w:eastAsia="Times New Roman" w:hAnsi="Times New Roman" w:cs="Times New Roman"/>
+        </w:rPr>
+        <w:t xml:space="preserve"> Se tomará como </w:t>
+      </w:r>
+      <w:r>
+        <w:rPr>
+          <w:rFonts w:ascii="Times New Roman" w:eastAsia="Times New Roman" w:hAnsi="Times New Roman" w:cs="Times New Roman"/>
+        </w:rPr>
+        <w:t xml:space="preserve">posible </w:t>
+      </w:r>
+      <w:r>
+        <w:rPr>
+          <w:rFonts w:ascii="Times New Roman" w:eastAsia="Times New Roman" w:hAnsi="Times New Roman" w:cs="Times New Roman"/>
+        </w:rPr>
+        <w:t>métrica el fitness medio de cada generación.</w:t>
+      </w:r>
+    </w:p>
+    <w:p>
+      <w:pPr>
+        <w:pStyle w:val="Textoindependiente"/>
+        <w:spacing w:line="261" w:lineRule="atLeast"/>
+        <w:ind w:left="1418"/>
+        <w:rPr>
+          <w:rFonts w:ascii="Times New Roman" w:eastAsia="Times New Roman" w:hAnsi="Times New Roman" w:cs="Times New Roman"/>
+        </w:rPr>
+      </w:pPr>
+      <w:r>
+        <w:rPr>
+          <w:rFonts w:ascii="Times New Roman" w:eastAsia="Times New Roman" w:hAnsi="Times New Roman" w:cs="Times New Roman"/>
+          <w:b/>
+          <w:bCs/>
+        </w:rPr>
+        <w:t>RGENE1.1.4</w:t>
+      </w:r>
+      <w:r>
+        <w:rPr>
+          <w:rFonts w:ascii="Times New Roman" w:eastAsia="Times New Roman" w:hAnsi="Times New Roman" w:cs="Times New Roman"/>
+        </w:rPr>
+        <w:t xml:space="preserve"> Se tomará como </w:t>
+      </w:r>
+      <w:r>
+        <w:rPr>
+          <w:rFonts w:ascii="Times New Roman" w:eastAsia="Times New Roman" w:hAnsi="Times New Roman" w:cs="Times New Roman"/>
+        </w:rPr>
+        <w:t xml:space="preserve">posible </w:t>
+      </w:r>
+      <w:r>
+        <w:rPr>
+          <w:rFonts w:ascii="Times New Roman" w:eastAsia="Times New Roman" w:hAnsi="Times New Roman" w:cs="Times New Roman"/>
+        </w:rPr>
+        <w:t>métrica el mejor valor de fitness de cada generación.</w:t>
+      </w:r>
+    </w:p>
+    <w:p>
+      <w:pPr>
+        <w:pStyle w:val="Textoindependiente"/>
+        <w:spacing w:line="261" w:lineRule="atLeast"/>
+        <w:ind w:left="1418"/>
+        <w:rPr>
+          <w:rFonts w:ascii="Times New Roman" w:eastAsia="Times New Roman" w:hAnsi="Times New Roman" w:cs="Times New Roman"/>
+        </w:rPr>
+      </w:pPr>
+      <w:r>
+        <w:rPr>
+          <w:rFonts w:ascii="Times New Roman" w:eastAsia="Times New Roman" w:hAnsi="Times New Roman" w:cs="Times New Roman"/>
+          <w:b/>
+          <w:bCs/>
+        </w:rPr>
+        <w:t>RGENE1.1.</w:t>
+      </w:r>
+      <w:r>
+        <w:rPr>
+          <w:rFonts w:ascii="Times New Roman" w:eastAsia="Times New Roman" w:hAnsi="Times New Roman" w:cs="Times New Roman"/>
+          <w:b/>
+          <w:bCs/>
+        </w:rPr>
+        <w:t>5</w:t>
+      </w:r>
+      <w:r>
+        <w:rPr>
+          <w:rFonts w:ascii="Times New Roman" w:eastAsia="Times New Roman" w:hAnsi="Times New Roman" w:cs="Times New Roman"/>
+        </w:rPr>
+        <w:t xml:space="preserve"> Se tomará como </w:t>
+      </w:r>
+      <w:r>
+        <w:rPr>
+          <w:rFonts w:ascii="Times New Roman" w:eastAsia="Times New Roman" w:hAnsi="Times New Roman" w:cs="Times New Roman"/>
+        </w:rPr>
+        <w:t xml:space="preserve">posible </w:t>
+      </w:r>
+      <w:r>
+        <w:rPr>
+          <w:rFonts w:ascii="Times New Roman" w:eastAsia="Times New Roman" w:hAnsi="Times New Roman" w:cs="Times New Roman"/>
+        </w:rPr>
+        <w:t>métrica el número de individuos diferentes generados durante la ejecución.</w:t>
+      </w:r>
+    </w:p>
+    <w:p>
+      <w:pPr>
+        <w:pStyle w:val="Textoindependiente"/>
+        <w:spacing w:line="261" w:lineRule="atLeast"/>
+        <w:ind w:left="709" w:firstLine="709"/>
+        <w:rPr>
+          <w:rFonts w:ascii="Times New Roman" w:eastAsia="Times New Roman" w:hAnsi="Times New Roman" w:cs="Times New Roman"/>
+        </w:rPr>
+      </w:pPr>
+      <w:r>
+        <w:rPr>
+          <w:rFonts w:ascii="Times New Roman" w:eastAsia="Times New Roman" w:hAnsi="Times New Roman" w:cs="Times New Roman"/>
+          <w:b/>
+          <w:bCs/>
+        </w:rPr>
+        <w:t>RGENE1.1.</w:t>
+      </w:r>
+      <w:r>
+        <w:rPr>
+          <w:rFonts w:ascii="Times New Roman" w:eastAsia="Times New Roman" w:hAnsi="Times New Roman" w:cs="Times New Roman"/>
+          <w:b/>
+          <w:bCs/>
+        </w:rPr>
+        <w:t>6</w:t>
+      </w:r>
+      <w:r>
+        <w:rPr>
+          <w:rFonts w:ascii="Times New Roman" w:eastAsia="Times New Roman" w:hAnsi="Times New Roman" w:cs="Times New Roman"/>
+        </w:rPr>
+        <w:t xml:space="preserve"> Se tomará como </w:t>
+      </w:r>
+      <w:r>
+        <w:rPr>
+          <w:rFonts w:ascii="Times New Roman" w:eastAsia="Times New Roman" w:hAnsi="Times New Roman" w:cs="Times New Roman"/>
+        </w:rPr>
+        <w:t xml:space="preserve">posible </w:t>
+      </w:r>
+      <w:r>
+        <w:rPr>
+          <w:rFonts w:ascii="Times New Roman" w:eastAsia="Times New Roman" w:hAnsi="Times New Roman" w:cs="Times New Roman"/>
+        </w:rPr>
+        <w:t xml:space="preserve">métrica </w:t>
+      </w:r>
+      <w:r>
+        <w:rPr>
+          <w:rFonts w:ascii="Times New Roman" w:eastAsia="Times New Roman" w:hAnsi="Times New Roman" w:cs="Times New Roman"/>
+        </w:rPr>
+        <w:t>el número de cruces ocurridos.</w:t>
+      </w:r>
+    </w:p>
+    <w:p>
+      <w:pPr>
+        <w:pStyle w:val="Textoindependiente"/>
+        <w:spacing w:line="261" w:lineRule="atLeast"/>
+        <w:ind w:left="709" w:firstLine="709"/>
+        <w:rPr>
+          <w:rFonts w:ascii="Times New Roman" w:eastAsia="Times New Roman" w:hAnsi="Times New Roman" w:cs="Times New Roman"/>
+        </w:rPr>
+      </w:pPr>
+      <w:r>
+        <w:rPr>
+          <w:rFonts w:ascii="Times New Roman" w:eastAsia="Times New Roman" w:hAnsi="Times New Roman" w:cs="Times New Roman"/>
+          <w:b/>
+          <w:bCs/>
+        </w:rPr>
+        <w:t xml:space="preserve">RGENE1.1.7 </w:t>
+      </w:r>
+      <w:r>
+        <w:rPr>
+          <w:rFonts w:ascii="Times New Roman" w:eastAsia="Times New Roman" w:hAnsi="Times New Roman" w:cs="Times New Roman"/>
+        </w:rPr>
+        <w:t>Se tomará como posible métrica</w:t>
+      </w:r>
+      <w:r>
+        <w:rPr>
+          <w:rFonts w:ascii="Times New Roman" w:eastAsia="Times New Roman" w:hAnsi="Times New Roman" w:cs="Times New Roman"/>
+        </w:rPr>
+        <w:t xml:space="preserve"> el número de mutaciones ocurridas.</w:t>
+      </w:r>
+    </w:p>
+    <w:p>
+      <w:pPr>
+        <w:pStyle w:val="Textoindependiente"/>
+        <w:spacing w:line="261" w:lineRule="atLeast"/>
+        <w:ind w:left="1418"/>
+        <w:rPr>
+          <w:rFonts w:ascii="Times New Roman" w:eastAsia="Times New Roman" w:hAnsi="Times New Roman" w:cs="Times New Roman"/>
+        </w:rPr>
+      </w:pPr>
+      <w:r>
+        <w:rPr>
+          <w:rFonts w:ascii="Times New Roman" w:eastAsia="Times New Roman" w:hAnsi="Times New Roman" w:cs="Times New Roman"/>
+          <w:b/>
+          <w:bCs/>
+        </w:rPr>
+        <w:t xml:space="preserve">RGENE1.1.8 </w:t>
+      </w:r>
+      <w:r>
+        <w:rPr>
+          <w:rFonts w:ascii="Times New Roman" w:eastAsia="Times New Roman" w:hAnsi="Times New Roman" w:cs="Times New Roman"/>
+        </w:rPr>
+        <w:t xml:space="preserve">Se tomará como posible métrica el número de evaluaciones </w:t>
+      </w:r>
+      <w:r>
+        <w:rPr>
+          <w:rFonts w:ascii="Times New Roman" w:eastAsia="Times New Roman" w:hAnsi="Times New Roman" w:cs="Times New Roman"/>
+        </w:rPr>
+        <w:t>e</w:t>
+      </w:r>
+      <w:r>
+        <w:rPr>
+          <w:rFonts w:ascii="Times New Roman" w:eastAsia="Times New Roman" w:hAnsi="Times New Roman" w:cs="Times New Roman"/>
+        </w:rPr>
+        <w:t>fectuadas.</w:t>
+      </w:r>
+      <w:r>
         <w:tab/>
       </w:r>
-      <w:r>
-        <w:rPr>
-          <w:rFonts w:ascii="Times New Roman" w:eastAsia="Times New Roman" w:hAnsi="Times New Roman" w:cs="Times New Roman"/>
-          <w:b/>
-          <w:bCs/>
-        </w:rPr>
-        <w:t>RGUI1.</w:t>
-      </w:r>
-      <w:r>
-        <w:rPr>
-          <w:rFonts w:ascii="Times New Roman" w:eastAsia="Times New Roman" w:hAnsi="Times New Roman" w:cs="Times New Roman"/>
-          <w:b/>
-          <w:bCs/>
-        </w:rPr>
-        <w:t xml:space="preserve">1 </w:t>
-      </w:r>
-      <w:r>
-        <w:rPr>
-          <w:rFonts w:ascii="Times New Roman" w:eastAsia="Times New Roman" w:hAnsi="Times New Roman" w:cs="Times New Roman"/>
-        </w:rPr>
-        <w:t xml:space="preserve">La interfaz gráfica Java no debe ser </w:t>
-      </w:r>
-      <w:proofErr w:type="spellStart"/>
-      <w:r>
-        <w:rPr>
-          <w:rFonts w:ascii="Times New Roman" w:eastAsia="Times New Roman" w:hAnsi="Times New Roman" w:cs="Times New Roman"/>
-        </w:rPr>
-        <w:t>redimensionable</w:t>
-      </w:r>
-      <w:proofErr w:type="spellEnd"/>
-      <w:r>
-        <w:rPr>
-          <w:rFonts w:ascii="Times New Roman" w:eastAsia="Times New Roman" w:hAnsi="Times New Roman" w:cs="Times New Roman"/>
-        </w:rPr>
-        <w:t>.</w:t>
-      </w:r>
-    </w:p>
-    <w:p>
-      <w:pPr>
-        <w:pStyle w:val="Ttulo3"/>
-      </w:pPr>
-      <w:r>
-        <w:t>3.1.2 Interfaces hardware</w:t>
-      </w:r>
-    </w:p>
-    <w:p>
-      <w:pPr>
-        <w:pStyle w:val="Textoindependiente"/>
-        <w:spacing w:line="261" w:lineRule="atLeast"/>
-        <w:rPr>
-          <w:rFonts w:ascii="Times New Roman" w:eastAsia="Times New Roman" w:hAnsi="Times New Roman" w:cs="Times New Roman"/>
-        </w:rPr>
-      </w:pPr>
-      <w:r>
-        <w:rPr>
-          <w:rFonts w:ascii="Times New Roman" w:eastAsia="Times New Roman" w:hAnsi="Times New Roman" w:cs="Times New Roman"/>
-        </w:rPr>
-        <w:t>N/A</w:t>
-      </w:r>
-    </w:p>
-    <w:p>
-      <w:pPr>
-        <w:pStyle w:val="Ttulo3"/>
-      </w:pPr>
-      <w:r>
-        <w:t>3.1.3</w:t>
-      </w:r>
-      <w:r>
-        <w:t xml:space="preserve"> </w:t>
-      </w:r>
-      <w:r>
-        <w:t>Interfaces Software</w:t>
-      </w:r>
-    </w:p>
-    <w:p>
-      <w:pPr>
-        <w:pStyle w:val="Textoindependiente"/>
-        <w:rPr>
-          <w:rFonts w:ascii="Times New Roman" w:eastAsia="Times New Roman" w:hAnsi="Times New Roman" w:cs="Times New Roman"/>
-        </w:rPr>
-      </w:pPr>
-      <w:r>
-        <w:rPr>
-          <w:rFonts w:ascii="Times New Roman" w:eastAsia="Times New Roman" w:hAnsi="Times New Roman" w:cs="Times New Roman"/>
-          <w:b/>
-          <w:bCs/>
-        </w:rPr>
-        <w:t>RRDATA1.</w:t>
-      </w:r>
-      <w:r>
-        <w:rPr>
-          <w:rFonts w:ascii="Times New Roman" w:eastAsia="Times New Roman" w:hAnsi="Times New Roman" w:cs="Times New Roman"/>
-        </w:rPr>
-        <w:t xml:space="preserve"> El sistema deberá comunicarse con un </w:t>
-      </w:r>
-      <w:r>
-        <w:rPr>
-          <w:rFonts w:ascii="Times New Roman" w:eastAsia="Times New Roman" w:hAnsi="Times New Roman" w:cs="Times New Roman"/>
-        </w:rPr>
-        <w:t>intérprete</w:t>
-      </w:r>
-      <w:r>
-        <w:rPr>
-          <w:rFonts w:ascii="Times New Roman" w:eastAsia="Times New Roman" w:hAnsi="Times New Roman" w:cs="Times New Roman"/>
-        </w:rPr>
-        <w:t xml:space="preserve"> de lenguaje R</w:t>
-      </w:r>
-      <w:r>
-        <w:rPr>
-          <w:rFonts w:ascii="Times New Roman" w:eastAsia="Times New Roman" w:hAnsi="Times New Roman" w:cs="Times New Roman"/>
-        </w:rPr>
-        <w:t xml:space="preserve"> para </w:t>
-      </w:r>
-      <w:r>
-        <w:rPr>
-          <w:rFonts w:ascii="Times New Roman" w:eastAsia="Times New Roman" w:hAnsi="Times New Roman" w:cs="Times New Roman"/>
-        </w:rPr>
-        <w:t>la ejecución</w:t>
-      </w:r>
-      <w:r>
-        <w:rPr>
-          <w:rFonts w:ascii="Times New Roman" w:eastAsia="Times New Roman" w:hAnsi="Times New Roman" w:cs="Times New Roman"/>
-        </w:rPr>
-        <w:t xml:space="preserve"> de los scripts generados.</w:t>
-      </w:r>
-    </w:p>
-    <w:p>
-      <w:pPr>
-        <w:pStyle w:val="Ttulo3"/>
-      </w:pPr>
-      <w:r>
-        <w:t>3.1.4 Interfaces de comunicación</w:t>
-      </w:r>
-    </w:p>
-    <w:p>
-      <w:pPr>
-        <w:pStyle w:val="Textoindependiente"/>
-        <w:rPr>
-          <w:rFonts w:ascii="Times New Roman" w:eastAsia="Times New Roman" w:hAnsi="Times New Roman" w:cs="Times New Roman"/>
-        </w:rPr>
-      </w:pPr>
-      <w:r>
-        <w:rPr>
-          <w:rFonts w:ascii="Times New Roman" w:eastAsia="Times New Roman" w:hAnsi="Times New Roman" w:cs="Times New Roman"/>
-        </w:rPr>
-        <w:t>N/A</w:t>
-      </w:r>
-    </w:p>
-    <w:p>
-      <w:pPr>
-        <w:pStyle w:val="Ttulo2"/>
-      </w:pPr>
-      <w:r>
-        <w:t>3.2 Requisitos funcionales</w:t>
-      </w:r>
-    </w:p>
-    <w:p>
-      <w:pPr>
-        <w:pStyle w:val="Textoindependiente"/>
-        <w:spacing w:line="261" w:lineRule="atLeast"/>
-        <w:rPr>
-          <w:rFonts w:ascii="Times New Roman" w:eastAsia="Times New Roman" w:hAnsi="Times New Roman" w:cs="Times New Roman"/>
-        </w:rPr>
-      </w:pPr>
-      <w:r>
-        <w:rPr>
-          <w:rFonts w:ascii="Times New Roman" w:eastAsia="Times New Roman" w:hAnsi="Times New Roman" w:cs="Times New Roman"/>
-          <w:b/>
-          <w:bCs/>
-        </w:rPr>
-        <w:t>RGENE1.</w:t>
-      </w:r>
-      <w:r>
-        <w:rPr>
-          <w:rFonts w:ascii="Times New Roman" w:eastAsia="Times New Roman" w:hAnsi="Times New Roman" w:cs="Times New Roman"/>
-        </w:rPr>
-        <w:t xml:space="preserve"> El sistema deberá utilizar datos </w:t>
-      </w:r>
-      <w:r>
-        <w:rPr>
-          <w:rFonts w:ascii="Times New Roman" w:eastAsia="Times New Roman" w:hAnsi="Times New Roman" w:cs="Times New Roman"/>
-        </w:rPr>
-        <w:t>recogidos durante la ejecución de</w:t>
-      </w:r>
-      <w:r>
-        <w:rPr>
-          <w:rFonts w:ascii="Times New Roman" w:eastAsia="Times New Roman" w:hAnsi="Times New Roman" w:cs="Times New Roman"/>
-        </w:rPr>
-        <w:t xml:space="preserve"> un</w:t>
-      </w:r>
-      <w:r>
-        <w:rPr>
-          <w:rFonts w:ascii="Times New Roman" w:eastAsia="Times New Roman" w:hAnsi="Times New Roman" w:cs="Times New Roman"/>
-        </w:rPr>
-        <w:t>a</w:t>
-      </w:r>
-      <w:r>
-        <w:rPr>
-          <w:rFonts w:ascii="Times New Roman" w:eastAsia="Times New Roman" w:hAnsi="Times New Roman" w:cs="Times New Roman"/>
-        </w:rPr>
-        <w:t xml:space="preserve"> </w:t>
-      </w:r>
-      <w:r>
-        <w:rPr>
-          <w:rFonts w:ascii="Times New Roman" w:eastAsia="Times New Roman" w:hAnsi="Times New Roman" w:cs="Times New Roman"/>
-        </w:rPr>
-        <w:t>metaheurística</w:t>
-      </w:r>
-      <w:r>
-        <w:rPr>
-          <w:rFonts w:ascii="Times New Roman" w:eastAsia="Times New Roman" w:hAnsi="Times New Roman" w:cs="Times New Roman"/>
-        </w:rPr>
-        <w:t>.</w:t>
-      </w:r>
-    </w:p>
-    <w:p>
-      <w:pPr>
-        <w:pStyle w:val="Textoindependiente"/>
-        <w:spacing w:line="261" w:lineRule="atLeast"/>
-        <w:ind w:firstLine="709"/>
-        <w:rPr>
-          <w:rFonts w:ascii="Times New Roman" w:eastAsia="Times New Roman" w:hAnsi="Times New Roman" w:cs="Times New Roman"/>
-        </w:rPr>
-      </w:pPr>
-      <w:r>
-        <w:rPr>
-          <w:rFonts w:ascii="Times New Roman" w:eastAsia="Times New Roman" w:hAnsi="Times New Roman" w:cs="Times New Roman"/>
-          <w:b/>
-          <w:bCs/>
-        </w:rPr>
-        <w:t>RGENE1.1</w:t>
-      </w:r>
-      <w:r>
-        <w:rPr>
-          <w:rFonts w:ascii="Times New Roman" w:eastAsia="Times New Roman" w:hAnsi="Times New Roman" w:cs="Times New Roman"/>
-        </w:rPr>
-        <w:t xml:space="preserve"> Los datos </w:t>
-      </w:r>
-      <w:r>
-        <w:rPr>
-          <w:rFonts w:ascii="Times New Roman" w:eastAsia="Times New Roman" w:hAnsi="Times New Roman" w:cs="Times New Roman"/>
-        </w:rPr>
-        <w:t>estarán comprendidos por un conjunto de</w:t>
-      </w:r>
-      <w:r>
-        <w:rPr>
-          <w:rFonts w:ascii="Times New Roman" w:eastAsia="Times New Roman" w:hAnsi="Times New Roman" w:cs="Times New Roman"/>
-        </w:rPr>
-        <w:t xml:space="preserve"> las posibles</w:t>
-      </w:r>
-      <w:r>
-        <w:rPr>
-          <w:rFonts w:ascii="Times New Roman" w:eastAsia="Times New Roman" w:hAnsi="Times New Roman" w:cs="Times New Roman"/>
-        </w:rPr>
-        <w:t xml:space="preserve"> métricas</w:t>
-      </w:r>
-      <w:r>
-        <w:rPr>
-          <w:rFonts w:ascii="Times New Roman" w:eastAsia="Times New Roman" w:hAnsi="Times New Roman" w:cs="Times New Roman"/>
-        </w:rPr>
-        <w:t>.</w:t>
-      </w:r>
-    </w:p>
-    <w:p>
-      <w:pPr>
-        <w:pStyle w:val="Textoindependiente"/>
-        <w:spacing w:line="261" w:lineRule="atLeast"/>
-        <w:ind w:left="709" w:firstLine="709"/>
-        <w:rPr>
-          <w:rFonts w:ascii="Times New Roman" w:eastAsia="Times New Roman" w:hAnsi="Times New Roman" w:cs="Times New Roman"/>
-        </w:rPr>
-      </w:pPr>
-      <w:r>
-        <w:rPr>
-          <w:rFonts w:ascii="Times New Roman" w:eastAsia="Times New Roman" w:hAnsi="Times New Roman" w:cs="Times New Roman"/>
-          <w:b/>
-          <w:bCs/>
-        </w:rPr>
-        <w:t>RGENE1.1.1</w:t>
-      </w:r>
-      <w:r>
-        <w:rPr>
-          <w:rFonts w:ascii="Times New Roman" w:eastAsia="Times New Roman" w:hAnsi="Times New Roman" w:cs="Times New Roman"/>
-        </w:rPr>
-        <w:t xml:space="preserve"> Se tomará como </w:t>
-      </w:r>
-      <w:r>
-        <w:rPr>
-          <w:rFonts w:ascii="Times New Roman" w:eastAsia="Times New Roman" w:hAnsi="Times New Roman" w:cs="Times New Roman"/>
-        </w:rPr>
-        <w:t xml:space="preserve">posible </w:t>
-      </w:r>
-      <w:r>
-        <w:rPr>
-          <w:rFonts w:ascii="Times New Roman" w:eastAsia="Times New Roman" w:hAnsi="Times New Roman" w:cs="Times New Roman"/>
-        </w:rPr>
-        <w:t>métrica el número de generaciones.</w:t>
-      </w:r>
-    </w:p>
-    <w:p>
-      <w:pPr>
-        <w:pStyle w:val="Textoindependiente"/>
-        <w:spacing w:line="261" w:lineRule="atLeast"/>
-        <w:ind w:left="709" w:firstLine="709"/>
-        <w:rPr>
-          <w:rFonts w:ascii="Times New Roman" w:eastAsia="Times New Roman" w:hAnsi="Times New Roman" w:cs="Times New Roman"/>
-        </w:rPr>
-      </w:pPr>
-      <w:r>
-        <w:rPr>
-          <w:rFonts w:ascii="Times New Roman" w:eastAsia="Times New Roman" w:hAnsi="Times New Roman" w:cs="Times New Roman"/>
-          <w:b/>
-          <w:bCs/>
-        </w:rPr>
-        <w:t>RGENE1.1.2</w:t>
-      </w:r>
-      <w:r>
-        <w:rPr>
-          <w:rFonts w:ascii="Times New Roman" w:eastAsia="Times New Roman" w:hAnsi="Times New Roman" w:cs="Times New Roman"/>
-        </w:rPr>
-        <w:t xml:space="preserve"> Se tomará como </w:t>
-      </w:r>
-      <w:r>
-        <w:rPr>
-          <w:rFonts w:ascii="Times New Roman" w:eastAsia="Times New Roman" w:hAnsi="Times New Roman" w:cs="Times New Roman"/>
-        </w:rPr>
-        <w:t xml:space="preserve">posible </w:t>
-      </w:r>
-      <w:r>
-        <w:rPr>
-          <w:rFonts w:ascii="Times New Roman" w:eastAsia="Times New Roman" w:hAnsi="Times New Roman" w:cs="Times New Roman"/>
-        </w:rPr>
-        <w:t>métrica el tiempo de ejecución.</w:t>
-      </w:r>
-    </w:p>
-    <w:p>
-      <w:pPr>
-        <w:pStyle w:val="Textoindependiente"/>
-        <w:spacing w:line="261" w:lineRule="atLeast"/>
-        <w:ind w:left="709" w:firstLine="709"/>
-        <w:rPr>
-          <w:rFonts w:ascii="Times New Roman" w:eastAsia="Times New Roman" w:hAnsi="Times New Roman" w:cs="Times New Roman"/>
-        </w:rPr>
-      </w:pPr>
-      <w:r>
-        <w:rPr>
-          <w:rFonts w:ascii="Times New Roman" w:eastAsia="Times New Roman" w:hAnsi="Times New Roman" w:cs="Times New Roman"/>
-          <w:b/>
-          <w:bCs/>
-        </w:rPr>
-        <w:t>RGENE1.1.3</w:t>
-      </w:r>
-      <w:r>
-        <w:rPr>
-          <w:rFonts w:ascii="Times New Roman" w:eastAsia="Times New Roman" w:hAnsi="Times New Roman" w:cs="Times New Roman"/>
-        </w:rPr>
-        <w:t xml:space="preserve"> Se tomará como </w:t>
-      </w:r>
-      <w:r>
-        <w:rPr>
-          <w:rFonts w:ascii="Times New Roman" w:eastAsia="Times New Roman" w:hAnsi="Times New Roman" w:cs="Times New Roman"/>
-        </w:rPr>
-        <w:t xml:space="preserve">posible </w:t>
-      </w:r>
-      <w:r>
-        <w:rPr>
-          <w:rFonts w:ascii="Times New Roman" w:eastAsia="Times New Roman" w:hAnsi="Times New Roman" w:cs="Times New Roman"/>
-        </w:rPr>
-        <w:t>métrica el fitness medio de cada generación.</w:t>
-      </w:r>
-    </w:p>
-    <w:p>
-      <w:pPr>
-        <w:pStyle w:val="Textoindependiente"/>
-        <w:spacing w:line="261" w:lineRule="atLeast"/>
-        <w:ind w:left="1418"/>
-        <w:rPr>
-          <w:rFonts w:ascii="Times New Roman" w:eastAsia="Times New Roman" w:hAnsi="Times New Roman" w:cs="Times New Roman"/>
-        </w:rPr>
-      </w:pPr>
-      <w:r>
-        <w:rPr>
-          <w:rFonts w:ascii="Times New Roman" w:eastAsia="Times New Roman" w:hAnsi="Times New Roman" w:cs="Times New Roman"/>
-          <w:b/>
-          <w:bCs/>
-        </w:rPr>
-        <w:t>RGENE1.1.4</w:t>
-      </w:r>
-      <w:r>
-        <w:rPr>
-          <w:rFonts w:ascii="Times New Roman" w:eastAsia="Times New Roman" w:hAnsi="Times New Roman" w:cs="Times New Roman"/>
-        </w:rPr>
-        <w:t xml:space="preserve"> Se tomará como </w:t>
-      </w:r>
-      <w:r>
-        <w:rPr>
-          <w:rFonts w:ascii="Times New Roman" w:eastAsia="Times New Roman" w:hAnsi="Times New Roman" w:cs="Times New Roman"/>
-        </w:rPr>
-        <w:t xml:space="preserve">posible </w:t>
-      </w:r>
-      <w:r>
-        <w:rPr>
-          <w:rFonts w:ascii="Times New Roman" w:eastAsia="Times New Roman" w:hAnsi="Times New Roman" w:cs="Times New Roman"/>
-        </w:rPr>
-        <w:t>métrica el mejor valor de fitness de cada generación.</w:t>
-      </w:r>
-    </w:p>
-    <w:p>
-      <w:pPr>
-        <w:pStyle w:val="Textoindependiente"/>
-        <w:spacing w:line="261" w:lineRule="atLeast"/>
-        <w:ind w:left="1418"/>
-        <w:rPr>
-          <w:rFonts w:ascii="Times New Roman" w:eastAsia="Times New Roman" w:hAnsi="Times New Roman" w:cs="Times New Roman"/>
-        </w:rPr>
-      </w:pPr>
-      <w:r>
-        <w:rPr>
-          <w:rFonts w:ascii="Times New Roman" w:eastAsia="Times New Roman" w:hAnsi="Times New Roman" w:cs="Times New Roman"/>
-          <w:b/>
-          <w:bCs/>
-        </w:rPr>
-        <w:t>RGENE1.1.</w:t>
-      </w:r>
-      <w:r>
-        <w:rPr>
-          <w:rFonts w:ascii="Times New Roman" w:eastAsia="Times New Roman" w:hAnsi="Times New Roman" w:cs="Times New Roman"/>
-          <w:b/>
-          <w:bCs/>
-        </w:rPr>
-        <w:t>5</w:t>
-      </w:r>
-      <w:r>
-        <w:rPr>
-          <w:rFonts w:ascii="Times New Roman" w:eastAsia="Times New Roman" w:hAnsi="Times New Roman" w:cs="Times New Roman"/>
-        </w:rPr>
-        <w:t xml:space="preserve"> Se tomará como </w:t>
-      </w:r>
-      <w:r>
-        <w:rPr>
-          <w:rFonts w:ascii="Times New Roman" w:eastAsia="Times New Roman" w:hAnsi="Times New Roman" w:cs="Times New Roman"/>
-        </w:rPr>
-        <w:t xml:space="preserve">posible </w:t>
-      </w:r>
-      <w:r>
-        <w:rPr>
-          <w:rFonts w:ascii="Times New Roman" w:eastAsia="Times New Roman" w:hAnsi="Times New Roman" w:cs="Times New Roman"/>
-        </w:rPr>
-        <w:t>métrica el número de individuos diferentes generados durante la ejecución.</w:t>
-      </w:r>
-    </w:p>
-    <w:p>
-      <w:pPr>
-        <w:pStyle w:val="Textoindependiente"/>
-        <w:spacing w:line="261" w:lineRule="atLeast"/>
-        <w:ind w:left="709" w:firstLine="709"/>
-        <w:rPr>
-          <w:rFonts w:ascii="Times New Roman" w:eastAsia="Times New Roman" w:hAnsi="Times New Roman" w:cs="Times New Roman"/>
-        </w:rPr>
-      </w:pPr>
-      <w:r>
-        <w:rPr>
-          <w:rFonts w:ascii="Times New Roman" w:eastAsia="Times New Roman" w:hAnsi="Times New Roman" w:cs="Times New Roman"/>
-          <w:b/>
-          <w:bCs/>
-        </w:rPr>
-        <w:t>RGENE1.1.</w:t>
-      </w:r>
-      <w:r>
-        <w:rPr>
-          <w:rFonts w:ascii="Times New Roman" w:eastAsia="Times New Roman" w:hAnsi="Times New Roman" w:cs="Times New Roman"/>
-          <w:b/>
-          <w:bCs/>
-        </w:rPr>
-        <w:t>6</w:t>
-      </w:r>
-      <w:r>
-        <w:rPr>
-          <w:rFonts w:ascii="Times New Roman" w:eastAsia="Times New Roman" w:hAnsi="Times New Roman" w:cs="Times New Roman"/>
-        </w:rPr>
-        <w:t xml:space="preserve"> Se tomará como </w:t>
-      </w:r>
-      <w:r>
-        <w:rPr>
-          <w:rFonts w:ascii="Times New Roman" w:eastAsia="Times New Roman" w:hAnsi="Times New Roman" w:cs="Times New Roman"/>
-        </w:rPr>
-        <w:t xml:space="preserve">posible </w:t>
-      </w:r>
-      <w:r>
-        <w:rPr>
-          <w:rFonts w:ascii="Times New Roman" w:eastAsia="Times New Roman" w:hAnsi="Times New Roman" w:cs="Times New Roman"/>
-        </w:rPr>
-        <w:t xml:space="preserve">métrica </w:t>
-      </w:r>
-      <w:r>
-        <w:rPr>
-          <w:rFonts w:ascii="Times New Roman" w:eastAsia="Times New Roman" w:hAnsi="Times New Roman" w:cs="Times New Roman"/>
-        </w:rPr>
-        <w:t>el número de cruces ocurridos.</w:t>
-      </w:r>
-    </w:p>
-    <w:p>
-      <w:pPr>
-        <w:pStyle w:val="Textoindependiente"/>
-        <w:spacing w:line="261" w:lineRule="atLeast"/>
-        <w:ind w:left="709" w:firstLine="709"/>
-        <w:rPr>
-          <w:rFonts w:ascii="Times New Roman" w:eastAsia="Times New Roman" w:hAnsi="Times New Roman" w:cs="Times New Roman"/>
-        </w:rPr>
-      </w:pPr>
-      <w:r>
-        <w:rPr>
-          <w:rFonts w:ascii="Times New Roman" w:eastAsia="Times New Roman" w:hAnsi="Times New Roman" w:cs="Times New Roman"/>
-          <w:b/>
-          <w:bCs/>
-        </w:rPr>
-        <w:t xml:space="preserve">RGENE1.1.7 </w:t>
-      </w:r>
-      <w:r>
-        <w:rPr>
-          <w:rFonts w:ascii="Times New Roman" w:eastAsia="Times New Roman" w:hAnsi="Times New Roman" w:cs="Times New Roman"/>
-        </w:rPr>
-        <w:t>Se tomará como posible métrica</w:t>
-      </w:r>
-      <w:r>
-        <w:rPr>
-          <w:rFonts w:ascii="Times New Roman" w:eastAsia="Times New Roman" w:hAnsi="Times New Roman" w:cs="Times New Roman"/>
-        </w:rPr>
-        <w:t xml:space="preserve"> el número de mutaciones ocurridas.</w:t>
-      </w:r>
-    </w:p>
-    <w:p>
-      <w:pPr>
-        <w:pStyle w:val="Textoindependiente"/>
-        <w:spacing w:line="261" w:lineRule="atLeast"/>
-        <w:ind w:left="1418"/>
-        <w:rPr>
-          <w:rFonts w:ascii="Times New Roman" w:eastAsia="Times New Roman" w:hAnsi="Times New Roman" w:cs="Times New Roman"/>
-        </w:rPr>
-      </w:pPr>
-      <w:r>
-        <w:rPr>
-          <w:rFonts w:ascii="Times New Roman" w:eastAsia="Times New Roman" w:hAnsi="Times New Roman" w:cs="Times New Roman"/>
-          <w:b/>
-          <w:bCs/>
-        </w:rPr>
-        <w:t xml:space="preserve">RGENE1.1.8 </w:t>
-      </w:r>
-      <w:r>
-        <w:rPr>
-          <w:rFonts w:ascii="Times New Roman" w:eastAsia="Times New Roman" w:hAnsi="Times New Roman" w:cs="Times New Roman"/>
-        </w:rPr>
-        <w:t xml:space="preserve">Se tomará como posible métrica el número de evaluaciones </w:t>
-      </w:r>
-      <w:r>
-        <w:rPr>
-          <w:rFonts w:ascii="Times New Roman" w:eastAsia="Times New Roman" w:hAnsi="Times New Roman" w:cs="Times New Roman"/>
-        </w:rPr>
-        <w:t>e</w:t>
-      </w:r>
-      <w:r>
-        <w:rPr>
-          <w:rFonts w:ascii="Times New Roman" w:eastAsia="Times New Roman" w:hAnsi="Times New Roman" w:cs="Times New Roman"/>
-        </w:rPr>
-        <w:t>fectuadas.</w:t>
-      </w:r>
-      <w:r>
-        <w:tab/>
-      </w:r>
     </w:p>
     <w:p>
       <w:pPr>
@@ -771,7 +778,19 @@
         <w:rPr>
           <w:rFonts w:ascii="Times New Roman" w:eastAsia="Times New Roman" w:hAnsi="Times New Roman" w:cs="Times New Roman"/>
         </w:rPr>
-        <w:t>El sistema deberá permitir consultar el contenido en texto de los scripts generados.</w:t>
+        <w:t xml:space="preserve">El sistema deberá permitir consultar el contenido en texto de los scripts </w:t>
+      </w:r>
+      <w:r>
+        <w:rPr>
+          <w:rFonts w:ascii="Times New Roman" w:eastAsia="Times New Roman" w:hAnsi="Times New Roman" w:cs="Times New Roman"/>
+        </w:rPr>
+        <w:t xml:space="preserve">R </w:t>
+      </w:r>
+      <w:r>
+        <w:rPr>
+          <w:rFonts w:ascii="Times New Roman" w:eastAsia="Times New Roman" w:hAnsi="Times New Roman" w:cs="Times New Roman"/>
+        </w:rPr>
+        <w:t>generados.</w:t>
       </w:r>
     </w:p>
     <w:p>
@@ -979,6 +998,30 @@
       <w:pPr>
         <w:pStyle w:val="Textoindependiente"/>
         <w:spacing w:line="261" w:lineRule="atLeast"/>
+        <w:ind w:left="1417"/>
+        <w:rPr>
+          <w:rFonts w:ascii="Times New Roman" w:eastAsia="Times New Roman" w:hAnsi="Times New Roman" w:cs="Times New Roman"/>
+        </w:rPr>
+      </w:pPr>
+      <w:r>
+        <w:rPr>
+          <w:rFonts w:ascii="Times New Roman" w:eastAsia="Times New Roman" w:hAnsi="Times New Roman" w:cs="Times New Roman"/>
+          <w:b/>
+          <w:bCs/>
+        </w:rPr>
+        <w:t xml:space="preserve">RSCRIPT1.2.2 </w:t>
+      </w:r>
+      <w:r>
+        <w:rPr>
+          <w:rFonts w:ascii="Times New Roman" w:eastAsia="Times New Roman" w:hAnsi="Times New Roman" w:cs="Times New Roman"/>
+        </w:rPr>
+        <w:t>Las escalas de los gráficos y sus ejes deberán ser acordes a los datos que se quieran representar.</w:t>
+      </w:r>
+    </w:p>
+    <w:p>
+      <w:pPr>
+        <w:pStyle w:val="Textoindependiente"/>
+        <w:spacing w:line="261" w:lineRule="atLeast"/>
         <w:ind w:left="709"/>
         <w:rPr>
           <w:rFonts w:ascii="Times New Roman" w:eastAsia="Times New Roman" w:hAnsi="Times New Roman" w:cs="Times New Roman"/>
@@ -1201,6 +1244,96 @@
         <w:spacing w:line="261" w:lineRule="atLeast"/>
         <w:rPr>
           <w:rFonts w:ascii="Times New Roman" w:eastAsia="Times New Roman" w:hAnsi="Times New Roman" w:cs="Times New Roman"/>
+        </w:rPr>
+      </w:pPr>
+      <w:r>
+        <w:rPr>
+          <w:rFonts w:ascii="Times New Roman" w:eastAsia="Times New Roman" w:hAnsi="Times New Roman" w:cs="Times New Roman"/>
+          <w:b/>
+          <w:bCs/>
+        </w:rPr>
+        <w:t>RSWING1.</w:t>
+      </w:r>
+      <w:r>
+        <w:rPr>
+          <w:rFonts w:ascii="Times New Roman" w:eastAsia="Times New Roman" w:hAnsi="Times New Roman" w:cs="Times New Roman"/>
+        </w:rPr>
+        <w:t xml:space="preserve"> La interfaz gráfica de usuario deberá ser codificada utilizando Java Swing.</w:t>
+      </w:r>
+    </w:p>
+    <w:p>
+      <w:pPr>
+        <w:pStyle w:val="Textoindependiente"/>
+        <w:spacing w:line="261" w:lineRule="atLeast"/>
+        <w:rPr>
+          <w:rFonts w:ascii="Times New Roman" w:eastAsia="Times New Roman" w:hAnsi="Times New Roman" w:cs="Times New Roman"/>
+        </w:rPr>
+      </w:pPr>
+      <w:r>
+        <w:rPr>
+          <w:rFonts w:ascii="Times New Roman" w:eastAsia="Times New Roman" w:hAnsi="Times New Roman" w:cs="Times New Roman"/>
+        </w:rPr>
+        <w:tab/>
+      </w:r>
+      <w:r>
+        <w:rPr>
+          <w:rFonts w:ascii="Times New Roman" w:eastAsia="Times New Roman" w:hAnsi="Times New Roman" w:cs="Times New Roman"/>
+          <w:b/>
+          <w:bCs/>
+        </w:rPr>
+        <w:t>R</w:t>
+      </w:r>
+      <w:r>
+        <w:rPr>
+          <w:rFonts w:ascii="Times New Roman" w:eastAsia="Times New Roman" w:hAnsi="Times New Roman" w:cs="Times New Roman"/>
+          <w:b/>
+          <w:bCs/>
+        </w:rPr>
+        <w:t>SWING</w:t>
+      </w:r>
+      <w:r>
+        <w:rPr>
+          <w:rFonts w:ascii="Times New Roman" w:eastAsia="Times New Roman" w:hAnsi="Times New Roman" w:cs="Times New Roman"/>
+          <w:b/>
+          <w:bCs/>
+        </w:rPr>
+        <w:t>1.</w:t>
+      </w:r>
+      <w:r>
+        <w:rPr>
+          <w:rFonts w:ascii="Times New Roman" w:eastAsia="Times New Roman" w:hAnsi="Times New Roman" w:cs="Times New Roman"/>
+          <w:b/>
+          <w:bCs/>
+        </w:rPr>
+        <w:t xml:space="preserve">1 </w:t>
+      </w:r>
+      <w:r>
+        <w:rPr>
+          <w:rFonts w:ascii="Times New Roman" w:eastAsia="Times New Roman" w:hAnsi="Times New Roman" w:cs="Times New Roman"/>
+        </w:rPr>
+        <w:t xml:space="preserve">La interfaz gráfica Java no debe ser </w:t>
+      </w:r>
+      <w:proofErr w:type="spellStart"/>
+      <w:r>
+        <w:rPr>
+          <w:rFonts w:ascii="Times New Roman" w:eastAsia="Times New Roman" w:hAnsi="Times New Roman" w:cs="Times New Roman"/>
+        </w:rPr>
+        <w:t>redimensionable</w:t>
+      </w:r>
+      <w:proofErr w:type="spellEnd"/>
+      <w:r>
+        <w:rPr>
+          <w:rFonts w:ascii="Times New Roman" w:eastAsia="Times New Roman" w:hAnsi="Times New Roman" w:cs="Times New Roman"/>
+        </w:rPr>
+        <w:t>.</w:t>
+      </w:r>
+    </w:p>
+    <w:p>
+      <w:pPr>
+        <w:pStyle w:val="Textoindependiente"/>
+        <w:spacing w:line="261" w:lineRule="atLeast"/>
+        <w:rPr>
+          <w:rFonts w:ascii="Times New Roman" w:eastAsia="Times New Roman" w:hAnsi="Times New Roman" w:cs="Times New Roman"/>
           <w:color w:val="2F5496"/>
         </w:rPr>
       </w:pPr>
@@ -1210,13 +1343,119 @@
           <w:b/>
           <w:bCs/>
         </w:rPr>
-        <w:t>RSWING1.</w:t>
-      </w:r>
-      <w:r>
-        <w:rPr>
-          <w:rFonts w:ascii="Times New Roman" w:eastAsia="Times New Roman" w:hAnsi="Times New Roman" w:cs="Times New Roman"/>
-        </w:rPr>
-        <w:t xml:space="preserve"> La interfaz gráfica de usuario deberá ser codificada utilizando Java Swing.</w:t>
+        <w:t>RDESIGN1.</w:t>
+      </w:r>
+      <w:r>
+        <w:rPr>
+          <w:rFonts w:ascii="Times New Roman" w:eastAsia="Times New Roman" w:hAnsi="Times New Roman" w:cs="Times New Roman"/>
+          <w:b/>
+          <w:bCs/>
+        </w:rPr>
+        <w:t xml:space="preserve"> </w:t>
+      </w:r>
+      <w:r>
+        <w:rPr>
+          <w:rFonts w:ascii="Times New Roman" w:eastAsia="Times New Roman" w:hAnsi="Times New Roman" w:cs="Times New Roman"/>
+        </w:rPr>
+        <w:t>El diseño de la</w:t>
+      </w:r>
+      <w:r>
+        <w:rPr>
+          <w:rFonts w:ascii="Times New Roman" w:eastAsia="Times New Roman" w:hAnsi="Times New Roman" w:cs="Times New Roman"/>
+        </w:rPr>
+        <w:t xml:space="preserve"> interfaz gráfica debe se</w:t>
+      </w:r>
+      <w:r>
+        <w:rPr>
+          <w:rFonts w:ascii="Times New Roman" w:eastAsia="Times New Roman" w:hAnsi="Times New Roman" w:cs="Times New Roman"/>
+        </w:rPr>
+        <w:t>r acorde a lo estipulado en las “</w:t>
+      </w:r>
+      <w:r>
+        <w:rPr>
+          <w:rFonts w:ascii="Times New Roman" w:eastAsia="Times New Roman" w:hAnsi="Times New Roman" w:cs="Times New Roman"/>
+          <w:i/>
+          <w:iCs/>
+        </w:rPr>
+        <w:t xml:space="preserve">Java </w:t>
+      </w:r>
+      <w:proofErr w:type="gramStart"/>
+      <w:r>
+        <w:rPr>
+          <w:rFonts w:ascii="Times New Roman" w:eastAsia="Times New Roman" w:hAnsi="Times New Roman" w:cs="Times New Roman"/>
+          <w:i/>
+          <w:iCs/>
+        </w:rPr>
+        <w:t>Look</w:t>
+      </w:r>
+      <w:proofErr w:type="gramEnd"/>
+      <w:r>
+        <w:rPr>
+          <w:rFonts w:ascii="Times New Roman" w:eastAsia="Times New Roman" w:hAnsi="Times New Roman" w:cs="Times New Roman"/>
+          <w:i/>
+          <w:iCs/>
+        </w:rPr>
+        <w:t xml:space="preserve"> and </w:t>
+      </w:r>
+      <w:proofErr w:type="spellStart"/>
+      <w:r>
+        <w:rPr>
+          <w:rFonts w:ascii="Times New Roman" w:eastAsia="Times New Roman" w:hAnsi="Times New Roman" w:cs="Times New Roman"/>
+          <w:i/>
+          <w:iCs/>
+        </w:rPr>
+        <w:t>Feel</w:t>
+      </w:r>
+      <w:proofErr w:type="spellEnd"/>
+      <w:r>
+        <w:rPr>
+          <w:rFonts w:ascii="Times New Roman" w:eastAsia="Times New Roman" w:hAnsi="Times New Roman" w:cs="Times New Roman"/>
+          <w:i/>
+          <w:iCs/>
+        </w:rPr>
+        <w:t xml:space="preserve"> </w:t>
+      </w:r>
+      <w:proofErr w:type="spellStart"/>
+      <w:r>
+        <w:rPr>
+          <w:rFonts w:ascii="Times New Roman" w:eastAsia="Times New Roman" w:hAnsi="Times New Roman" w:cs="Times New Roman"/>
+          <w:i/>
+          <w:iCs/>
+        </w:rPr>
+        <w:t>Design</w:t>
+      </w:r>
+      <w:proofErr w:type="spellEnd"/>
+      <w:r>
+        <w:rPr>
+          <w:rFonts w:ascii="Times New Roman" w:eastAsia="Times New Roman" w:hAnsi="Times New Roman" w:cs="Times New Roman"/>
+          <w:i/>
+          <w:iCs/>
+        </w:rPr>
+        <w:t xml:space="preserve"> </w:t>
+      </w:r>
+      <w:proofErr w:type="spellStart"/>
+      <w:r>
+        <w:rPr>
+          <w:rFonts w:ascii="Times New Roman" w:eastAsia="Times New Roman" w:hAnsi="Times New Roman" w:cs="Times New Roman"/>
+          <w:i/>
+          <w:iCs/>
+        </w:rPr>
+        <w:t>Guidelines</w:t>
+      </w:r>
+      <w:proofErr w:type="spellEnd"/>
+      <w:r>
+        <w:rPr>
+          <w:rFonts w:ascii="Times New Roman" w:eastAsia="Times New Roman" w:hAnsi="Times New Roman" w:cs="Times New Roman"/>
+          <w:i/>
+          <w:iCs/>
+        </w:rPr>
+        <w:t>”</w:t>
+      </w:r>
+      <w:r>
+        <w:rPr>
+          <w:rFonts w:ascii="Times New Roman" w:eastAsia="Times New Roman" w:hAnsi="Times New Roman" w:cs="Times New Roman"/>
+        </w:rPr>
+        <w:t>.</w:t>
       </w:r>
     </w:p>
     <w:p>
@@ -1441,6 +1680,7 @@
           <w:b/>
           <w:bCs/>
         </w:rPr>
+        <w:lastRenderedPageBreak/>
         <w:t>REJECUCION1.</w:t>
       </w:r>
       <w:r>
@@ -2264,7 +2504,6 @@
     <w:rPr>
       <w:color w:val="000080"/>
       <w:u w:val="single"/>
-      <w:lang/>
     </w:rPr>
   </w:style>
   <w:style w:type="paragraph" w:styleId="Ttulo">

</xml_diff>